<commit_message>
changed text on docx
</commit_message>
<xml_diff>
--- a/Yes.docx
+++ b/Yes.docx
@@ -4,7 +4,18 @@
   <w:body>
     <w:p>
       <w:r>
-        <w:t>Yes yes no.</w:t>
+        <w:t xml:space="preserve">Yes </w:t>
+      </w:r>
+      <w:proofErr w:type="spellStart"/>
+      <w:r>
+        <w:t>yes</w:t>
+      </w:r>
+      <w:proofErr w:type="spellEnd"/>
+      <w:r>
+        <w:t xml:space="preserve"> no.</w:t>
+      </w:r>
+      <w:r>
+        <w:t xml:space="preserve"> Yes.</w:t>
       </w:r>
     </w:p>
     <w:p/>

</xml_diff>

<commit_message>
Updated yes and no docx
</commit_message>
<xml_diff>
--- a/Yes.docx
+++ b/Yes.docx
@@ -15,9 +15,26 @@
         <w:t xml:space="preserve"> no.</w:t>
       </w:r>
       <w:r>
-        <w:t xml:space="preserve"> Yes.</w:t>
+        <w:t xml:space="preserve"> </w:t>
+      </w:r>
+      <w:proofErr w:type="gramStart"/>
+      <w:r>
+        <w:t>Yes</w:t>
+      </w:r>
+      <w:proofErr w:type="gramEnd"/>
+      <w:r>
+        <w:t xml:space="preserve"> no </w:t>
+      </w:r>
+      <w:proofErr w:type="spellStart"/>
+      <w:r>
+        <w:t>no</w:t>
+      </w:r>
+      <w:proofErr w:type="spellEnd"/>
+      <w:r>
+        <w:t>.</w:t>
       </w:r>
     </w:p>
+    <w:p/>
     <w:p/>
     <w:sectPr>
       <w:pgSz w:w="12240" w:h="15840"/>

</xml_diff>